<commit_message>
added command to load other project files. added readme
</commit_message>
<xml_diff>
--- a/parte 1/Manual_Tecnico.docx
+++ b/parte 1/Manual_Tecnico.docx
@@ -114,6 +114,169 @@
         <w:rPr>
           <w:noProof/>
         </w:rPr>
+        <mc:AlternateContent>
+          <mc:Choice Requires="wps">
+            <w:drawing>
+              <wp:anchor distT="0" distB="0" distL="114300" distR="114300" simplePos="0" relativeHeight="251662336" behindDoc="0" locked="0" layoutInCell="1" allowOverlap="1">
+                <wp:simplePos x="0" y="0"/>
+                <wp:positionH relativeFrom="margin">
+                  <wp:align>left</wp:align>
+                </wp:positionH>
+                <wp:positionV relativeFrom="page">
+                  <wp:posOffset>2971800</wp:posOffset>
+                </wp:positionV>
+                <wp:extent cx="2032000" cy="2156460"/>
+                <wp:effectExtent l="0" t="0" r="0" b="0"/>
+                <wp:wrapSquare wrapText="bothSides"/>
+                <wp:docPr id="7" name="Text Box 7"/>
+                <wp:cNvGraphicFramePr>
+                  <a:graphicFrameLocks xmlns:a="http://schemas.openxmlformats.org/drawingml/2006/main"/>
+                </wp:cNvGraphicFramePr>
+                <a:graphic xmlns:a="http://schemas.openxmlformats.org/drawingml/2006/main">
+                  <a:graphicData uri="http://schemas.microsoft.com/office/word/2010/wordprocessingShape">
+                    <wps:wsp>
+                      <wps:cNvSpPr txBox="1">
+                        <a:spLocks/>
+                      </wps:cNvSpPr>
+                      <wps:spPr>
+                        <a:xfrm>
+                          <a:off x="0" y="0"/>
+                          <a:ext cx="2032000" cy="2156460"/>
+                        </a:xfrm>
+                        <a:prstGeom prst="rect">
+                          <a:avLst/>
+                        </a:prstGeom>
+                        <a:noFill/>
+                        <a:ln>
+                          <a:noFill/>
+                        </a:ln>
+                        <a:effectLst/>
+                      </wps:spPr>
+                      <wps:txbx>
+                        <w:txbxContent>
+                          <w:p>
+                            <w:pPr>
+                              <w:jc w:val="right"/>
+                              <w:rPr>
+                                <w:sz w:val="28"/>
+                                <w:szCs w:val="28"/>
+                              </w:rPr>
+                            </w:pPr>
+                            <w:r>
+                              <w:rPr>
+                                <w:sz w:val="28"/>
+                                <w:szCs w:val="28"/>
+                              </w:rPr>
+                              <w:t>TIAGO ANDRÉ MENDES DE ALMEIDA RIBEIRO</w:t>
+                            </w:r>
+                          </w:p>
+                          <w:p>
+                            <w:pPr>
+                              <w:jc w:val="right"/>
+                              <w:rPr>
+                                <w:sz w:val="28"/>
+                                <w:szCs w:val="28"/>
+                              </w:rPr>
+                            </w:pPr>
+                          </w:p>
+                          <w:p>
+                            <w:pPr>
+                              <w:jc w:val="right"/>
+                              <w:rPr>
+                                <w:sz w:val="28"/>
+                                <w:szCs w:val="28"/>
+                              </w:rPr>
+                            </w:pPr>
+                            <w:r>
+                              <w:rPr>
+                                <w:sz w:val="28"/>
+                                <w:szCs w:val="28"/>
+                              </w:rPr>
+                              <w:t>TIAGO ALEXANDRE QUARESMA ALVES</w:t>
+                            </w:r>
+                          </w:p>
+                        </w:txbxContent>
+                      </wps:txbx>
+                      <wps:bodyPr rot="0" spcFirstLastPara="0" vertOverflow="overflow" horzOverflow="overflow" vert="horz" wrap="square" lIns="91440" tIns="45720" rIns="91440" bIns="45720" numCol="1" spcCol="0" rtlCol="0" fromWordArt="0" anchor="t" anchorCtr="0" forceAA="0" compatLnSpc="1">
+                        <a:prstTxWarp prst="textNoShape">
+                          <a:avLst/>
+                        </a:prstTxWarp>
+                        <a:noAutofit/>
+                      </wps:bodyPr>
+                    </wps:wsp>
+                  </a:graphicData>
+                </a:graphic>
+                <wp14:sizeRelH relativeFrom="page">
+                  <wp14:pctWidth>0</wp14:pctWidth>
+                </wp14:sizeRelH>
+                <wp14:sizeRelV relativeFrom="margin">
+                  <wp14:pctHeight>0</wp14:pctHeight>
+                </wp14:sizeRelV>
+              </wp:anchor>
+            </w:drawing>
+          </mc:Choice>
+          <mc:Fallback>
+            <w:pict>
+              <v:shapetype id="_x0000_t202" coordsize="21600,21600" o:spt="202" path="m,l,21600r21600,l21600,xe">
+                <v:stroke joinstyle="miter"/>
+                <v:path gradientshapeok="t" o:connecttype="rect"/>
+              </v:shapetype>
+              <v:shape id="Text Box 7" o:spid="_x0000_s1026" type="#_x0000_t202" style="position:absolute;left:0;text-align:left;margin-left:0;margin-top:234pt;width:160pt;height:169.8pt;z-index:251662336;visibility:visible;mso-wrap-style:square;mso-width-percent:0;mso-height-percent:0;mso-wrap-distance-left:9pt;mso-wrap-distance-top:0;mso-wrap-distance-right:9pt;mso-wrap-distance-bottom:0;mso-position-horizontal:left;mso-position-horizontal-relative:margin;mso-position-vertical:absolute;mso-position-vertical-relative:page;mso-width-percent:0;mso-height-percent:0;mso-width-relative:page;mso-height-relative:margin;v-text-anchor:top" o:gfxdata="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" filled="f" stroked="f">
+                <v:textbox>
+                  <w:txbxContent>
+                    <w:p>
+                      <w:pPr>
+                        <w:jc w:val="right"/>
+                        <w:rPr>
+                          <w:sz w:val="28"/>
+                          <w:szCs w:val="28"/>
+                        </w:rPr>
+                      </w:pPr>
+                      <w:r>
+                        <w:rPr>
+                          <w:sz w:val="28"/>
+                          <w:szCs w:val="28"/>
+                        </w:rPr>
+                        <w:t>TIAGO ANDRÉ MENDES DE ALMEIDA RIBEIRO</w:t>
+                      </w:r>
+                    </w:p>
+                    <w:p>
+                      <w:pPr>
+                        <w:jc w:val="right"/>
+                        <w:rPr>
+                          <w:sz w:val="28"/>
+                          <w:szCs w:val="28"/>
+                        </w:rPr>
+                      </w:pPr>
+                    </w:p>
+                    <w:p>
+                      <w:pPr>
+                        <w:jc w:val="right"/>
+                        <w:rPr>
+                          <w:sz w:val="28"/>
+                          <w:szCs w:val="28"/>
+                        </w:rPr>
+                      </w:pPr>
+                      <w:r>
+                        <w:rPr>
+                          <w:sz w:val="28"/>
+                          <w:szCs w:val="28"/>
+                        </w:rPr>
+                        <w:t>TIAGO ALEXANDRE QUARESMA ALVES</w:t>
+                      </w:r>
+                    </w:p>
+                  </w:txbxContent>
+                </v:textbox>
+                <w10:wrap type="square" anchorx="margin" anchory="page"/>
+              </v:shape>
+            </w:pict>
+          </mc:Fallback>
+        </mc:AlternateContent>
+      </w:r>
+      <w:r>
+        <w:rPr>
+          <w:noProof/>
+        </w:rPr>
         <w:drawing>
           <wp:anchor distT="0" distB="0" distL="114300" distR="114300" simplePos="0" relativeHeight="251664384" behindDoc="0" locked="0" layoutInCell="1" allowOverlap="1">
             <wp:simplePos x="0" y="0"/>
@@ -178,129 +341,6 @@
           </wp:anchor>
         </w:drawing>
       </w:r>
-      <w:r>
-        <w:rPr>
-          <w:noProof/>
-        </w:rPr>
-        <mc:AlternateContent>
-          <mc:Choice Requires="wps">
-            <w:drawing>
-              <wp:anchor distT="0" distB="0" distL="114300" distR="114300" simplePos="0" relativeHeight="251662336" behindDoc="0" locked="0" layoutInCell="1" allowOverlap="1">
-                <wp:simplePos x="0" y="0"/>
-                <wp:positionH relativeFrom="margin">
-                  <wp:align>left</wp:align>
-                </wp:positionH>
-                <wp:positionV relativeFrom="page">
-                  <wp:posOffset>3345180</wp:posOffset>
-                </wp:positionV>
-                <wp:extent cx="2032000" cy="1546860"/>
-                <wp:effectExtent l="0" t="0" r="0" b="0"/>
-                <wp:wrapSquare wrapText="bothSides"/>
-                <wp:docPr id="7" name="Text Box 7"/>
-                <wp:cNvGraphicFramePr>
-                  <a:graphicFrameLocks xmlns:a="http://schemas.openxmlformats.org/drawingml/2006/main"/>
-                </wp:cNvGraphicFramePr>
-                <a:graphic xmlns:a="http://schemas.openxmlformats.org/drawingml/2006/main">
-                  <a:graphicData uri="http://schemas.microsoft.com/office/word/2010/wordprocessingShape">
-                    <wps:wsp>
-                      <wps:cNvSpPr txBox="1">
-                        <a:spLocks/>
-                      </wps:cNvSpPr>
-                      <wps:spPr>
-                        <a:xfrm>
-                          <a:off x="0" y="0"/>
-                          <a:ext cx="2032000" cy="1546860"/>
-                        </a:xfrm>
-                        <a:prstGeom prst="rect">
-                          <a:avLst/>
-                        </a:prstGeom>
-                        <a:noFill/>
-                        <a:ln>
-                          <a:noFill/>
-                        </a:ln>
-                        <a:effectLst/>
-                      </wps:spPr>
-                      <wps:txbx>
-                        <w:txbxContent>
-                          <w:p>
-                            <w:pPr>
-                              <w:jc w:val="right"/>
-                            </w:pPr>
-                            <w:r>
-                              <w:t>TIAGO ANDRÉ MENDES DE ALMEIDA RIBEIRO</w:t>
-                            </w:r>
-                          </w:p>
-                          <w:p>
-                            <w:pPr>
-                              <w:jc w:val="right"/>
-                            </w:pPr>
-                          </w:p>
-                          <w:p>
-                            <w:pPr>
-                              <w:jc w:val="right"/>
-                            </w:pPr>
-                            <w:r>
-                              <w:t>TIAGO ALEXANDRE QUARESMA ALVES</w:t>
-                            </w:r>
-                          </w:p>
-                        </w:txbxContent>
-                      </wps:txbx>
-                      <wps:bodyPr rot="0" spcFirstLastPara="0" vertOverflow="overflow" horzOverflow="overflow" vert="horz" wrap="square" lIns="91440" tIns="45720" rIns="91440" bIns="45720" numCol="1" spcCol="0" rtlCol="0" fromWordArt="0" anchor="t" anchorCtr="0" forceAA="0" compatLnSpc="1">
-                        <a:prstTxWarp prst="textNoShape">
-                          <a:avLst/>
-                        </a:prstTxWarp>
-                        <a:noAutofit/>
-                      </wps:bodyPr>
-                    </wps:wsp>
-                  </a:graphicData>
-                </a:graphic>
-                <wp14:sizeRelH relativeFrom="page">
-                  <wp14:pctWidth>0</wp14:pctWidth>
-                </wp14:sizeRelH>
-                <wp14:sizeRelV relativeFrom="margin">
-                  <wp14:pctHeight>0</wp14:pctHeight>
-                </wp14:sizeRelV>
-              </wp:anchor>
-            </w:drawing>
-          </mc:Choice>
-          <mc:Fallback>
-            <w:pict>
-              <v:shapetype id="_x0000_t202" coordsize="21600,21600" o:spt="202" path="m,l,21600r21600,l21600,xe">
-                <v:stroke joinstyle="miter"/>
-                <v:path gradientshapeok="t" o:connecttype="rect"/>
-              </v:shapetype>
-              <v:shape id="Text Box 7" o:spid="_x0000_s1026" type="#_x0000_t202" style="position:absolute;left:0;text-align:left;margin-left:0;margin-top:263.4pt;width:160pt;height:121.8pt;z-index:251662336;visibility:visible;mso-wrap-style:square;mso-width-percent:0;mso-height-percent:0;mso-wrap-distance-left:9pt;mso-wrap-distance-top:0;mso-wrap-distance-right:9pt;mso-wrap-distance-bottom:0;mso-position-horizontal:left;mso-position-horizontal-relative:margin;mso-position-vertical:absolute;mso-position-vertical-relative:page;mso-width-percent:0;mso-height-percent:0;mso-width-relative:page;mso-height-relative:margin;v-text-anchor:top" o:gfxdata="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" filled="f" stroked="f">
-                <v:textbox>
-                  <w:txbxContent>
-                    <w:p>
-                      <w:pPr>
-                        <w:jc w:val="right"/>
-                      </w:pPr>
-                      <w:r>
-                        <w:t>TIAGO ANDRÉ MENDES DE ALMEIDA RIBEIRO</w:t>
-                      </w:r>
-                    </w:p>
-                    <w:p>
-                      <w:pPr>
-                        <w:jc w:val="right"/>
-                      </w:pPr>
-                    </w:p>
-                    <w:p>
-                      <w:pPr>
-                        <w:jc w:val="right"/>
-                      </w:pPr>
-                      <w:r>
-                        <w:t>TIAGO ALEXANDRE QUARESMA ALVES</w:t>
-                      </w:r>
-                    </w:p>
-                  </w:txbxContent>
-                </v:textbox>
-                <w10:wrap type="square" anchorx="margin" anchory="page"/>
-              </v:shape>
-            </w:pict>
-          </mc:Fallback>
-        </mc:AlternateContent>
-      </w:r>
     </w:p>
     <w:p>
       <w:r>
@@ -355,10 +395,7 @@
                               <w:jc w:val="left"/>
                             </w:pPr>
                             <w:r>
-                              <w:t xml:space="preserve">Adji‒boto - </w:t>
-                            </w:r>
-                            <w:r>
-                              <w:t>Manual Técnico</w:t>
+                              <w:t>Adji‒boto - Manual Técnico</w:t>
                             </w:r>
                           </w:p>
                           <w:p/>
@@ -395,10 +432,7 @@
                         <w:jc w:val="left"/>
                       </w:pPr>
                       <w:r>
-                        <w:t xml:space="preserve">Adji‒boto - </w:t>
-                      </w:r>
-                      <w:r>
-                        <w:t>Manual Técnico</w:t>
+                        <w:t>Adji‒boto - Manual Técnico</w:t>
                       </w:r>
                     </w:p>
                     <w:p/>
@@ -414,7 +448,10 @@
     <w:p/>
     <w:p/>
     <w:p/>
-    <w:p/>
+    <w:p>
+      <w:bookmarkStart w:id="0" w:name="_GoBack"/>
+      <w:bookmarkEnd w:id="0"/>
+    </w:p>
     <w:p/>
     <w:p>
       <w:r>
@@ -468,48 +505,13 @@
                             <w:r>
                               <w:t xml:space="preserve">, </w:t>
                             </w:r>
-                            <w:proofErr w:type="spellStart"/>
                             <w:r>
-                              <w:rPr>
-                                <w:lang w:val="en-GB"/>
-                              </w:rPr>
-                              <w:t>Engenharia</w:t>
-                            </w:r>
-                            <w:proofErr w:type="spellEnd"/>
-                            <w:r>
-                              <w:rPr>
-                                <w:lang w:val="en-GB"/>
-                              </w:rPr>
-                              <w:t xml:space="preserve"> de Software</w:t>
-                            </w:r>
-                            <w:r>
-                              <w:rPr>
-                                <w:lang w:val="en-GB"/>
-                              </w:rPr>
-                              <w:t xml:space="preserve"> </w:t>
+                              <w:t xml:space="preserve">Engenharia de Software </w:t>
                             </w:r>
                           </w:p>
                           <w:p>
-                            <w:pPr>
-                              <w:rPr>
-                                <w:lang w:val="en-GB"/>
-                              </w:rPr>
-                            </w:pPr>
-                            <w:proofErr w:type="spellStart"/>
                             <w:r>
-                              <w:t>Ano</w:t>
-                            </w:r>
-                            <w:proofErr w:type="spellEnd"/>
-                            <w:r>
-                              <w:t xml:space="preserve"> </w:t>
-                            </w:r>
-                            <w:proofErr w:type="spellStart"/>
-                            <w:r>
-                              <w:t>letivo</w:t>
-                            </w:r>
-                            <w:proofErr w:type="spellEnd"/>
-                            <w:r>
-                              <w:t xml:space="preserve"> 2018 / 2019</w:t>
+                              <w:t>Ano letivo 2018 / 2019</w:t>
                             </w:r>
                           </w:p>
                         </w:txbxContent>
@@ -544,48 +546,13 @@
                       <w:r>
                         <w:t xml:space="preserve">, </w:t>
                       </w:r>
-                      <w:proofErr w:type="spellStart"/>
                       <w:r>
-                        <w:rPr>
-                          <w:lang w:val="en-GB"/>
-                        </w:rPr>
-                        <w:t>Engenharia</w:t>
-                      </w:r>
-                      <w:proofErr w:type="spellEnd"/>
-                      <w:r>
-                        <w:rPr>
-                          <w:lang w:val="en-GB"/>
-                        </w:rPr>
-                        <w:t xml:space="preserve"> de Software</w:t>
-                      </w:r>
-                      <w:r>
-                        <w:rPr>
-                          <w:lang w:val="en-GB"/>
-                        </w:rPr>
-                        <w:t xml:space="preserve"> </w:t>
+                        <w:t xml:space="preserve">Engenharia de Software </w:t>
                       </w:r>
                     </w:p>
                     <w:p>
-                      <w:pPr>
-                        <w:rPr>
-                          <w:lang w:val="en-GB"/>
-                        </w:rPr>
-                      </w:pPr>
-                      <w:proofErr w:type="spellStart"/>
                       <w:r>
-                        <w:t>Ano</w:t>
-                      </w:r>
-                      <w:proofErr w:type="spellEnd"/>
-                      <w:r>
-                        <w:t xml:space="preserve"> </w:t>
-                      </w:r>
-                      <w:proofErr w:type="spellStart"/>
-                      <w:r>
-                        <w:t>letivo</w:t>
-                      </w:r>
-                      <w:proofErr w:type="spellEnd"/>
-                      <w:r>
-                        <w:t xml:space="preserve"> 2018 / 2019</w:t>
+                        <w:t>Ano letivo 2018 / 2019</w:t>
                       </w:r>
                     </w:p>
                   </w:txbxContent>
@@ -650,13 +617,7 @@
                           </w:p>
                           <w:p>
                             <w:r>
-                              <w:t>Professor</w:t>
-                            </w:r>
-                            <w:r>
-                              <w:t xml:space="preserve">, </w:t>
-                            </w:r>
-                            <w:r>
-                              <w:t>Joaquim Filipe</w:t>
+                              <w:t>Professor, Joaquim Filipe</w:t>
                             </w:r>
                           </w:p>
                           <w:p>
@@ -702,13 +663,7 @@
                     </w:p>
                     <w:p>
                       <w:r>
-                        <w:t>Professor</w:t>
-                      </w:r>
-                      <w:r>
-                        <w:t xml:space="preserve">, </w:t>
-                      </w:r>
-                      <w:r>
-                        <w:t>Joaquim Filipe</w:t>
+                        <w:t>Professor, Joaquim Filipe</w:t>
                       </w:r>
                     </w:p>
                     <w:p>
@@ -733,11 +688,16 @@
       <w:r>
         <w:br w:type="page"/>
       </w:r>
-      <w:bookmarkStart w:id="0" w:name="_GoBack"/>
-      <w:bookmarkEnd w:id="0"/>
     </w:p>
     <w:sdt>
       <w:sdtPr>
+        <w:rPr>
+          <w:rFonts w:ascii="Verdana" w:eastAsia="Verdana" w:hAnsi="Verdana" w:cs="Verdana"/>
+          <w:color w:val="auto"/>
+          <w:sz w:val="22"/>
+          <w:szCs w:val="20"/>
+          <w:lang w:val="pt-PT"/>
+        </w:rPr>
         <w:id w:val="-272017934"/>
         <w:docPartObj>
           <w:docPartGallery w:val="Table of Contents"/>
@@ -746,12 +706,7 @@
       </w:sdtPr>
       <w:sdtEndPr>
         <w:rPr>
-          <w:rFonts w:ascii="Verdana" w:eastAsia="Verdana" w:hAnsi="Verdana" w:cs="Verdana"/>
           <w:noProof/>
-          <w:color w:val="auto"/>
-          <w:sz w:val="22"/>
-          <w:szCs w:val="20"/>
-          <w:lang w:val="pt-PT"/>
         </w:rPr>
       </w:sdtEndPr>
       <w:sdtContent>
@@ -1746,25 +1701,13 @@
         </w:numPr>
       </w:pPr>
       <w:r>
-        <w:t xml:space="preserve">Penetrância: Dá uma </w:t>
-      </w:r>
-      <w:r>
-        <w:t>boa percepção</w:t>
-      </w:r>
-      <w:r>
-        <w:t xml:space="preserve"> </w:t>
-      </w:r>
-      <w:r>
-        <w:t xml:space="preserve">do número de nós, </w:t>
+        <w:t xml:space="preserve">Penetrância: Dá uma boa percepção do número de nós, </w:t>
       </w:r>
       <w:r>
         <w:t>desnecessários à resolução do problema</w:t>
       </w:r>
       <w:r>
-        <w:t xml:space="preserve"> </w:t>
-      </w:r>
-      <w:r>
-        <w:t>que foram gerados até se encontrar o nó objetivo.</w:t>
+        <w:t xml:space="preserve"> que foram gerados até se encontrar o nó objetivo.</w:t>
       </w:r>
     </w:p>
     <w:p>
@@ -2715,6 +2658,7 @@
   <w:style w:type="character" w:default="1" w:styleId="DefaultParagraphFont">
     <w:name w:val="Default Paragraph Font"/>
     <w:uiPriority w:val="1"/>
+    <w:semiHidden/>
     <w:unhideWhenUsed/>
   </w:style>
   <w:style w:type="table" w:default="1" w:styleId="TableNormal">
@@ -3188,7 +3132,7 @@
 </file>
 
 <file path=customXml/itemProps1.xml><?xml version="1.0" encoding="utf-8"?>
-<ds:datastoreItem xmlns:ds="http://schemas.openxmlformats.org/officeDocument/2006/customXml" ds:itemID="{8596D253-171F-444C-80C4-D2B4CE073E5F}">
+<ds:datastoreItem xmlns:ds="http://schemas.openxmlformats.org/officeDocument/2006/customXml" ds:itemID="{64504689-C92F-47BE-B579-C469860D9253}">
   <ds:schemaRefs>
     <ds:schemaRef ds:uri="http://schemas.openxmlformats.org/officeDocument/2006/bibliography"/>
   </ds:schemaRefs>

</xml_diff>

<commit_message>
toques finais e entrega
</commit_message>
<xml_diff>
--- a/parte 1/Manual_Tecnico.docx
+++ b/parte 1/Manual_Tecnico.docx
@@ -448,10 +448,7 @@
     <w:p/>
     <w:p/>
     <w:p/>
-    <w:p>
-      <w:bookmarkStart w:id="0" w:name="_GoBack"/>
-      <w:bookmarkEnd w:id="0"/>
-    </w:p>
+    <w:p/>
     <w:p/>
     <w:p>
       <w:r>
@@ -1386,12 +1383,12 @@
           <w:numId w:val="2"/>
         </w:numPr>
       </w:pPr>
-      <w:bookmarkStart w:id="1" w:name="_Toc532423361"/>
+      <w:bookmarkStart w:id="0" w:name="_Toc532423361"/>
       <w:r>
         <w:lastRenderedPageBreak/>
         <w:t>Introdução</w:t>
       </w:r>
-      <w:bookmarkEnd w:id="1"/>
+      <w:bookmarkEnd w:id="0"/>
     </w:p>
     <w:p>
       <w:r>
@@ -1466,7 +1463,7 @@
           <w:numId w:val="2"/>
         </w:numPr>
       </w:pPr>
-      <w:bookmarkStart w:id="2" w:name="_Toc532423362"/>
+      <w:bookmarkStart w:id="1" w:name="_Toc532423362"/>
       <w:r>
         <w:lastRenderedPageBreak/>
         <w:t xml:space="preserve">Estrutura </w:t>
@@ -1474,7 +1471,7 @@
       <w:r>
         <w:t>do Sistema</w:t>
       </w:r>
-      <w:bookmarkEnd w:id="2"/>
+      <w:bookmarkEnd w:id="1"/>
     </w:p>
     <w:p>
       <w:r>
@@ -1527,59 +1524,59 @@
       <w:pPr>
         <w:pStyle w:val="Heading2"/>
       </w:pPr>
-      <w:bookmarkStart w:id="3" w:name="_Toc532423363"/>
+      <w:bookmarkStart w:id="2" w:name="_Toc532423363"/>
       <w:r>
         <w:t>Puzzle</w:t>
       </w:r>
+      <w:bookmarkEnd w:id="2"/>
+    </w:p>
+    <w:p>
+      <w:r>
+        <w:t>Este ficheiro contém toda a informação relativa ao domínio de aplicação, neste caso o jogo. Neste encontram-se todas as funções de manipulação do tabuleiro de jogo, como por exemplo distruir peças pelas casas (allocate-pieces), validação de jogadas (is-move-validp), etc.</w:t>
+      </w:r>
+    </w:p>
+    <w:p>
+      <w:pPr>
+        <w:pStyle w:val="Heading2"/>
+      </w:pPr>
+      <w:bookmarkStart w:id="3" w:name="_Toc532423364"/>
+      <w:r>
+        <w:t>Procura</w:t>
+      </w:r>
       <w:bookmarkEnd w:id="3"/>
     </w:p>
     <w:p>
       <w:r>
-        <w:t>Este ficheiro contém toda a informação relativa ao domínio de aplicação, neste caso o jogo. Neste encontram-se todas as funções de manipulação do tabuleiro de jogo, como por exemplo distruir peças pelas casas (allocate-pieces), validação de jogadas (is-move-validp), etc.</w:t>
+        <w:t xml:space="preserve">Neste ficheiro encontram-se todas as funções, quer principais como de auxílio, associadas aos algoritmos de procura </w:t>
+      </w:r>
+      <w:r>
+        <w:t>em espaço de estados. Aqui estão funções como comparação de elemento a e b para ordenação de lista, estrutura de dados (construtor e getters), funções de avaliação de eficiência, etc.</w:t>
       </w:r>
     </w:p>
     <w:p>
       <w:pPr>
         <w:pStyle w:val="Heading2"/>
       </w:pPr>
-      <w:bookmarkStart w:id="4" w:name="_Toc532423364"/>
-      <w:r>
-        <w:t>Procura</w:t>
+      <w:bookmarkStart w:id="4" w:name="_Toc532423365"/>
+      <w:r>
+        <w:t>Projeto</w:t>
       </w:r>
       <w:bookmarkEnd w:id="4"/>
     </w:p>
     <w:p>
       <w:r>
-        <w:t xml:space="preserve">Neste ficheiro encontram-se todas as funções, quer principais como de auxílio, associadas aos algoritmos de procura </w:t>
-      </w:r>
-      <w:r>
-        <w:t>em espaço de estados. Aqui estão funções como comparação de elemento a e b para ordenação de lista, estrutura de dados (construtor e getters), funções de avaliação de eficiência, etc.</w:t>
+        <w:t>Por fim, o ficheiro projeto que tem tudo o resto, nomedamente funções de I/O, interação com o utilizador, inicialização da aplicação e funções de testes para facilitar o teste dos algoritmos.</w:t>
       </w:r>
     </w:p>
     <w:p>
       <w:pPr>
         <w:pStyle w:val="Heading2"/>
       </w:pPr>
-      <w:bookmarkStart w:id="5" w:name="_Toc532423365"/>
-      <w:r>
-        <w:t>Projeto</w:t>
+      <w:bookmarkStart w:id="5" w:name="_Toc532423366"/>
+      <w:r>
+        <w:t>Problemas</w:t>
       </w:r>
       <w:bookmarkEnd w:id="5"/>
-    </w:p>
-    <w:p>
-      <w:r>
-        <w:t>Por fim, o ficheiro projeto que tem tudo o resto, nomedamente funções de I/O, interação com o utilizador, inicialização da aplicação e funções de testes para facilitar o teste dos algoritmos.</w:t>
-      </w:r>
-    </w:p>
-    <w:p>
-      <w:pPr>
-        <w:pStyle w:val="Heading2"/>
-      </w:pPr>
-      <w:bookmarkStart w:id="6" w:name="_Toc532423366"/>
-      <w:r>
-        <w:t>Problemas</w:t>
-      </w:r>
-      <w:bookmarkEnd w:id="6"/>
     </w:p>
     <w:p>
       <w:r>
@@ -1631,12 +1628,12 @@
           <w:numId w:val="2"/>
         </w:numPr>
       </w:pPr>
-      <w:bookmarkStart w:id="7" w:name="_Toc532423367"/>
+      <w:bookmarkStart w:id="6" w:name="_Toc532423367"/>
       <w:r>
         <w:lastRenderedPageBreak/>
         <w:t>Implementação técnica</w:t>
       </w:r>
-      <w:bookmarkEnd w:id="7"/>
+      <w:bookmarkEnd w:id="6"/>
     </w:p>
     <w:p>
       <w:r>
@@ -1671,12 +1668,12 @@
           <w:numId w:val="2"/>
         </w:numPr>
       </w:pPr>
-      <w:bookmarkStart w:id="8" w:name="_Toc532423368"/>
+      <w:bookmarkStart w:id="7" w:name="_Toc532423368"/>
       <w:r>
         <w:lastRenderedPageBreak/>
         <w:t>Algoritmos</w:t>
       </w:r>
-      <w:bookmarkEnd w:id="8"/>
+      <w:bookmarkEnd w:id="7"/>
       <w:r>
         <w:t xml:space="preserve"> </w:t>
       </w:r>
@@ -1741,8 +1738,123 @@
     </w:p>
     <w:p>
       <w:r>
-        <w:t>Para evidenciar esta pré-analise, foi elaborada a seguinte table com resultados da aplicação dos algoritmos sobre os problemas:</w:t>
-      </w:r>
+        <w:t>Para uma melhor análise, o grupo decidiu elaborar uma tabela comparativa onde estão listado os resultados da resolução dos problemas fornecidos pelo enunciado com os respetivos resultados</w:t>
+      </w:r>
+      <w:r>
+        <w:t>:</w:t>
+      </w:r>
+    </w:p>
+    <w:p>
+      <w:pPr>
+        <w:keepNext/>
+      </w:pPr>
+      <w:r>
+        <w:rPr>
+          <w:noProof/>
+        </w:rPr>
+        <w:lastRenderedPageBreak/>
+        <w:drawing>
+          <wp:inline distT="0" distB="0" distL="0" distR="0">
+            <wp:extent cx="5463988" cy="2608281"/>
+            <wp:effectExtent l="0" t="0" r="3810" b="1905"/>
+            <wp:docPr id="1" name="Picture 1" descr="comparacao_algos.ods - Excel"/>
+            <wp:cNvGraphicFramePr>
+              <a:graphicFrameLocks xmlns:a="http://schemas.openxmlformats.org/drawingml/2006/main" noChangeAspect="1"/>
+            </wp:cNvGraphicFramePr>
+            <a:graphic xmlns:a="http://schemas.openxmlformats.org/drawingml/2006/main">
+              <a:graphicData uri="http://schemas.openxmlformats.org/drawingml/2006/picture">
+                <pic:pic xmlns:pic="http://schemas.openxmlformats.org/drawingml/2006/picture">
+                  <pic:nvPicPr>
+                    <pic:cNvPr id="1" name="AAC2B03.tmp"/>
+                    <pic:cNvPicPr/>
+                  </pic:nvPicPr>
+                  <pic:blipFill rotWithShape="1">
+                    <a:blip r:embed="rId10" cstate="print">
+                      <a:extLst>
+                        <a:ext uri="{28A0092B-C50C-407E-A947-70E740481C1C}">
+                          <a14:useLocalDpi xmlns:a14="http://schemas.microsoft.com/office/drawing/2010/main" val="0"/>
+                        </a:ext>
+                      </a:extLst>
+                    </a:blip>
+                    <a:srcRect l="2565" t="11062" r="2087" b="4769"/>
+                    <a:stretch/>
+                  </pic:blipFill>
+                  <pic:spPr bwMode="auto">
+                    <a:xfrm>
+                      <a:off x="0" y="0"/>
+                      <a:ext cx="5464917" cy="2608725"/>
+                    </a:xfrm>
+                    <a:prstGeom prst="rect">
+                      <a:avLst/>
+                    </a:prstGeom>
+                    <a:ln>
+                      <a:noFill/>
+                    </a:ln>
+                    <a:extLst>
+                      <a:ext uri="{53640926-AAD7-44D8-BBD7-CCE9431645EC}">
+                        <a14:shadowObscured xmlns:a14="http://schemas.microsoft.com/office/drawing/2010/main"/>
+                      </a:ext>
+                    </a:extLst>
+                  </pic:spPr>
+                </pic:pic>
+              </a:graphicData>
+            </a:graphic>
+          </wp:inline>
+        </w:drawing>
+      </w:r>
+    </w:p>
+    <w:p>
+      <w:pPr>
+        <w:pStyle w:val="Caption"/>
+        <w:jc w:val="center"/>
+      </w:pPr>
+      <w:r>
+        <w:t xml:space="preserve">Figura </w:t>
+      </w:r>
+      <w:r>
+        <w:fldChar w:fldCharType="begin"/>
+      </w:r>
+      <w:r>
+        <w:instrText xml:space="preserve"> SEQ Figura \* ARABIC </w:instrText>
+      </w:r>
+      <w:r>
+        <w:fldChar w:fldCharType="separate"/>
+      </w:r>
+      <w:r>
+        <w:rPr>
+          <w:noProof/>
+        </w:rPr>
+        <w:t>1</w:t>
+      </w:r>
+      <w:r>
+        <w:fldChar w:fldCharType="end"/>
+      </w:r>
+      <w:r>
+        <w:t xml:space="preserve"> - Captura de ecrã do ficheiro de comparação de resultados</w:t>
+      </w:r>
+    </w:p>
+    <w:p>
+      <w:r>
+        <w:t xml:space="preserve">Embora não muito perceptível divo ao número de colunas existentes nesta captura, podemos </w:t>
+      </w:r>
+      <w:r>
+        <w:t>concluir que de facto o BFS é o pior algoritmo dos três, com uma taxa de sucesso de 14%</w:t>
+      </w:r>
+      <w:r>
+        <w:t>, tendo apenas conseguido chegar à solução num dos 7 problemas. Seguidamente temos o DFS, que embora um melhoramento significativo em relação ao BFS, com 4 dos 7 (cerca de 57%) problemas resolvidos. No entanto estes resultados são ainda instatisfatórios, sendo que é preciso um algoritmo que seja eficaz em pelo menos 90% dos casos. Nesta ótica, conseguímos verificar que de facto os algortimos informados, neste caso apenas o A*, são muito melhores que os não informados, tendo conseguido resolver todos os problemas. E também observamos que não há apenas uma heurística possível para a resolução, embora a heurística fornecido no enunciado seja melhor que a calculada pelo grupo, ambas conseguem cumprir o seu objetivo.</w:t>
+      </w:r>
+    </w:p>
+    <w:p>
+      <w:r>
+        <w:t>A falha no BFS e DFS deve-se à explosão combinatória. Sendo que estes geram todos os sucessores possiveis sem quaisquer restrições, exaustam os recursos da máquina com muito mais rapídez, impendido-os de conseguir obter a solução. Esta exaustão de recursos apresentou-se como falta de memória (stack overflow) ou falta de memória heap disponibilizada pela versão gratuíta do IDE que o grupo utilizou, o LispWorks.</w:t>
+      </w:r>
+    </w:p>
+    <w:p>
+      <w:r>
+        <w:t>Para uma melhor análise, encontra-se anexado com este ficheiro o documento com a tabela de comparação de algortimos.</w:t>
+      </w:r>
+      <w:bookmarkStart w:id="8" w:name="_GoBack"/>
+      <w:bookmarkEnd w:id="8"/>
     </w:p>
     <w:p>
       <w:r>
@@ -1787,7 +1899,7 @@
       </w:r>
     </w:p>
     <w:sectPr>
-      <w:footerReference w:type="default" r:id="rId10"/>
+      <w:footerReference w:type="default" r:id="rId11"/>
       <w:pgSz w:w="11906" w:h="16838"/>
       <w:pgMar w:top="1440" w:right="1440" w:bottom="1440" w:left="1440" w:header="708" w:footer="708" w:gutter="0"/>
       <w:cols w:space="708"/>
@@ -2658,7 +2770,6 @@
   <w:style w:type="character" w:default="1" w:styleId="DefaultParagraphFont">
     <w:name w:val="Default Paragraph Font"/>
     <w:uiPriority w:val="1"/>
-    <w:semiHidden/>
     <w:unhideWhenUsed/>
   </w:style>
   <w:style w:type="table" w:default="1" w:styleId="TableNormal">
@@ -2828,6 +2939,25 @@
       <w:spacing w:after="100"/>
       <w:ind w:left="220"/>
     </w:pPr>
+  </w:style>
+  <w:style w:type="paragraph" w:styleId="Caption">
+    <w:name w:val="caption"/>
+    <w:basedOn w:val="Normal"/>
+    <w:next w:val="Normal"/>
+    <w:uiPriority w:val="35"/>
+    <w:unhideWhenUsed/>
+    <w:qFormat/>
+    <w:rsid w:val="00A71316"/>
+    <w:pPr>
+      <w:spacing w:after="200" w:line="240" w:lineRule="auto"/>
+    </w:pPr>
+    <w:rPr>
+      <w:i/>
+      <w:iCs/>
+      <w:color w:val="44546A" w:themeColor="text2"/>
+      <w:sz w:val="18"/>
+      <w:szCs w:val="18"/>
+    </w:rPr>
   </w:style>
 </w:styles>
 </file>
@@ -3132,7 +3262,7 @@
 </file>
 
 <file path=customXml/itemProps1.xml><?xml version="1.0" encoding="utf-8"?>
-<ds:datastoreItem xmlns:ds="http://schemas.openxmlformats.org/officeDocument/2006/customXml" ds:itemID="{64504689-C92F-47BE-B579-C469860D9253}">
+<ds:datastoreItem xmlns:ds="http://schemas.openxmlformats.org/officeDocument/2006/customXml" ds:itemID="{709E3094-3785-4BB8-8B27-E78C4E86522A}">
   <ds:schemaRefs>
     <ds:schemaRef ds:uri="http://schemas.openxmlformats.org/officeDocument/2006/bibliography"/>
   </ds:schemaRefs>

</xml_diff>

<commit_message>
fixed allocate-pieces of a* and updated documentation files
allocate pieces was allocating numPieces-1 pieces
</commit_message>
<xml_diff>
--- a/parte 1/Manual_Tecnico.docx
+++ b/parte 1/Manual_Tecnico.docx
@@ -1755,9 +1755,9 @@
         <w:lastRenderedPageBreak/>
         <w:drawing>
           <wp:inline distT="0" distB="0" distL="0" distR="0">
-            <wp:extent cx="5463988" cy="2608281"/>
-            <wp:effectExtent l="0" t="0" r="3810" b="1905"/>
-            <wp:docPr id="1" name="Picture 1" descr="comparacao_algos.ods - Excel"/>
+            <wp:extent cx="5464917" cy="2291843"/>
+            <wp:effectExtent l="0" t="0" r="2540" b="0"/>
+            <wp:docPr id="1" name="Picture 1"/>
             <wp:cNvGraphicFramePr>
               <a:graphicFrameLocks xmlns:a="http://schemas.openxmlformats.org/drawingml/2006/main" noChangeAspect="1"/>
             </wp:cNvGraphicFramePr>
@@ -1768,7 +1768,7 @@
                     <pic:cNvPr id="1" name="AAC2B03.tmp"/>
                     <pic:cNvPicPr/>
                   </pic:nvPicPr>
-                  <pic:blipFill rotWithShape="1">
+                  <pic:blipFill>
                     <a:blip r:embed="rId10" cstate="print">
                       <a:extLst>
                         <a:ext uri="{28A0092B-C50C-407E-A947-70E740481C1C}">
@@ -1776,13 +1776,14 @@
                         </a:ext>
                       </a:extLst>
                     </a:blip>
-                    <a:srcRect l="2565" t="11062" r="2087" b="4769"/>
-                    <a:stretch/>
+                    <a:stretch>
+                      <a:fillRect/>
+                    </a:stretch>
                   </pic:blipFill>
                   <pic:spPr bwMode="auto">
                     <a:xfrm>
                       <a:off x="0" y="0"/>
-                      <a:ext cx="5464917" cy="2608725"/>
+                      <a:ext cx="5464917" cy="2291843"/>
                     </a:xfrm>
                     <a:prstGeom prst="rect">
                       <a:avLst/>
@@ -1835,26 +1836,38 @@
     </w:p>
     <w:p>
       <w:r>
-        <w:t xml:space="preserve">Embora não muito perceptível divo ao número de colunas existentes nesta captura, podemos </w:t>
-      </w:r>
-      <w:r>
-        <w:t>concluir que de facto o BFS é o pior algoritmo dos três, com uma taxa de sucesso de 14%</w:t>
-      </w:r>
-      <w:r>
-        <w:t>, tendo apenas conseguido chegar à solução num dos 7 problemas. Seguidamente temos o DFS, que embora um melhoramento significativo em relação ao BFS, com 4 dos 7 (cerca de 57%) problemas resolvidos. No entanto estes resultados são ainda instatisfatórios, sendo que é preciso um algoritmo que seja eficaz em pelo menos 90% dos casos. Nesta ótica, conseguímos verificar que de facto os algortimos informados, neste caso apenas o A*, são muito melhores que os não informados, tendo conseguido resolver todos os problemas. E também observamos que não há apenas uma heurística possível para a resolução, embora a heurística fornecido no enunciado seja melhor que a calculada pelo grupo, ambas conseguem cumprir o seu objetivo.</w:t>
-      </w:r>
-    </w:p>
-    <w:p>
-      <w:r>
-        <w:t>A falha no BFS e DFS deve-se à explosão combinatória. Sendo que estes geram todos os sucessores possiveis sem quaisquer restrições, exaustam os recursos da máquina com muito mais rapídez, impendido-os de conseguir obter a solução. Esta exaustão de recursos apresentou-se como falta de memória (stack overflow) ou falta de memória heap disponibilizada pela versão gratuíta do IDE que o grupo utilizou, o LispWorks.</w:t>
-      </w:r>
-    </w:p>
-    <w:p>
-      <w:r>
-        <w:t>Para uma melhor análise, encontra-se anexado com este ficheiro o documento com a tabela de comparação de algortimos.</w:t>
+        <w:t>Embora não muito perceptível divo</w:t>
       </w:r>
       <w:bookmarkStart w:id="8" w:name="_GoBack"/>
       <w:bookmarkEnd w:id="8"/>
+      <w:r>
+        <w:t xml:space="preserve"> ao número de colunas existentes nesta captura, podemos </w:t>
+      </w:r>
+      <w:r>
+        <w:t>concluir que de facto o BFS é o pior algoritmo dos três, com uma taxa de sucesso de 14%</w:t>
+      </w:r>
+      <w:r>
+        <w:t>, tendo apenas conseguido chegar à solução num dos 7 problemas. Seguidamente temos o DFS, que embora um melhoramento significativo em relação ao BFS, com 4 dos 7 (cerca de 57%) problemas resolvidos. No entanto estes resultados são ainda instatisfatórios, sendo que é preciso um algoritmo que seja eficaz em pelo menos 90% dos casos. Nesta ótica, conseguímos verificar que de facto os algortimos informados, neste caso apenas o A*, são muito melhores que os não informados, tendo conseguido resolver todos os problemas. E também observamos que não há apenas uma heurística possível para a resolução, embora a heurística fornecido no enunciado seja melhor que a calculada pelo grupo, ambas conseguem cumprir o seu objetivo.</w:t>
+      </w:r>
+    </w:p>
+    <w:p>
+      <w:r>
+        <w:t>Podemos ainda concluir que a escolha da heurística é muito importante e que até convém ter mais que uma heurística para cobrir todos os possíveis casos. Também se pode concluir que o grupo não tinha um grande conhecimento do dominio de aplicação sendo que, ainda que o algoritmo conseguisse resolver o problema utilizando a heurística do grupo, vê-se que os resultados são bastante elevados, gerando muitos nós e demorando vários segundos.</w:t>
+      </w:r>
+    </w:p>
+    <w:p>
+      <w:r>
+        <w:t xml:space="preserve">A falha no BFS e DFS deve-se à explosão combinatória. Sendo que estes geram todos os sucessores possiveis sem quaisquer restrições, exaustam os recursos da máquina com muito mais rapídez, impendido-os de conseguir obter a solução. Esta exaustão de recursos apresentou-se como falta de memória (stack overflow) </w:t>
+      </w:r>
+      <w:r>
+        <w:lastRenderedPageBreak/>
+        <w:t>ou falta de memória heap disponibilizada pela versão gratuíta do IDE que o grupo utilizou, o LispWorks.</w:t>
+      </w:r>
+    </w:p>
+    <w:p>
+      <w:r>
+        <w:t>Para uma melhor análise, encontra-se anexado com este ficheiro o documento com a tabela de comparação de algortimos.</w:t>
+      </w:r>
     </w:p>
     <w:p>
       <w:r>
@@ -2770,6 +2783,7 @@
   <w:style w:type="character" w:default="1" w:styleId="DefaultParagraphFont">
     <w:name w:val="Default Paragraph Font"/>
     <w:uiPriority w:val="1"/>
+    <w:semiHidden/>
     <w:unhideWhenUsed/>
   </w:style>
   <w:style w:type="table" w:default="1" w:styleId="TableNormal">
@@ -3262,7 +3276,7 @@
 </file>
 
 <file path=customXml/itemProps1.xml><?xml version="1.0" encoding="utf-8"?>
-<ds:datastoreItem xmlns:ds="http://schemas.openxmlformats.org/officeDocument/2006/customXml" ds:itemID="{709E3094-3785-4BB8-8B27-E78C4E86522A}">
+<ds:datastoreItem xmlns:ds="http://schemas.openxmlformats.org/officeDocument/2006/customXml" ds:itemID="{AA7F43C3-A264-45BA-A801-695DF2F0CAE1}">
   <ds:schemaRefs>
     <ds:schemaRef ds:uri="http://schemas.openxmlformats.org/officeDocument/2006/bibliography"/>
   </ds:schemaRefs>

</xml_diff>